<commit_message>
fixed sample answer in Two Truths
</commit_message>
<xml_diff>
--- a/TwoTruthsAndALie.docx
+++ b/TwoTruthsAndALie.docx
@@ -102,114 +102,69 @@
     </w:p>
     <w:p/>
     <w:p>
-      <w:proofErr w:type="spellStart"/>
-      <w:r>
-        <w:t>dogs_owned</w:t>
-      </w:r>
-      <w:proofErr w:type="spellEnd"/>
+      <w:r>
+        <w:t>dogs_owned = ________________</w:t>
+      </w:r>
+      <w:r>
+        <w:tab/>
+      </w:r>
+      <w:r>
+        <w:tab/>
+      </w:r>
+      <w:r>
+        <w:tab/>
+        <w:t>pizza_lover = ________________</w:t>
+      </w:r>
+    </w:p>
+    <w:p/>
+    <w:p>
+      <w:r>
+        <w:t>cats_owned = ________________</w:t>
+      </w:r>
+      <w:r>
+        <w:tab/>
+      </w:r>
+      <w:r>
+        <w:tab/>
+      </w:r>
+      <w:r>
+        <w:tab/>
+        <w:t>illinois_</w:t>
+      </w:r>
+      <w:r>
+        <w:t>born</w:t>
+      </w:r>
       <w:r>
         <w:t xml:space="preserve"> = ________________</w:t>
       </w:r>
-      <w:r>
-        <w:tab/>
-      </w:r>
-      <w:r>
-        <w:tab/>
-      </w:r>
-      <w:r>
-        <w:tab/>
-      </w:r>
-      <w:proofErr w:type="spellStart"/>
-      <w:r>
-        <w:t>pizza_lover</w:t>
-      </w:r>
-      <w:proofErr w:type="spellEnd"/>
-      <w:r>
-        <w:t xml:space="preserve"> = ________________</w:t>
-      </w:r>
-    </w:p>
-    <w:p/>
-    <w:p>
-      <w:proofErr w:type="spellStart"/>
-      <w:r>
-        <w:t>cats_owned</w:t>
-      </w:r>
-      <w:proofErr w:type="spellEnd"/>
-      <w:r>
-        <w:t xml:space="preserve"> = ________________</w:t>
-      </w:r>
-      <w:r>
-        <w:tab/>
-      </w:r>
-      <w:r>
-        <w:tab/>
-      </w:r>
-      <w:r>
-        <w:tab/>
-      </w:r>
-      <w:proofErr w:type="spellStart"/>
-      <w:r>
-        <w:t>illinois_</w:t>
-      </w:r>
-      <w:r>
-        <w:t>born</w:t>
-      </w:r>
-      <w:proofErr w:type="spellEnd"/>
-      <w:r>
-        <w:t xml:space="preserve"> = ________________</w:t>
-      </w:r>
-    </w:p>
-    <w:p/>
-    <w:p>
-      <w:proofErr w:type="spellStart"/>
-      <w:r>
-        <w:t>birth_month</w:t>
-      </w:r>
-      <w:proofErr w:type="spellEnd"/>
-      <w:r>
-        <w:t xml:space="preserve"> = ________________</w:t>
-      </w:r>
-      <w:r>
-        <w:tab/>
-      </w:r>
-      <w:r>
-        <w:tab/>
-      </w:r>
-      <w:r>
-        <w:tab/>
-      </w:r>
-      <w:proofErr w:type="spellStart"/>
-      <w:r>
-        <w:t>grad_student</w:t>
-      </w:r>
-      <w:proofErr w:type="spellEnd"/>
-      <w:r>
-        <w:t xml:space="preserve"> = ________________</w:t>
-      </w:r>
-    </w:p>
-    <w:p/>
-    <w:p>
-      <w:proofErr w:type="spellStart"/>
-      <w:r>
-        <w:t>number_siblings</w:t>
-      </w:r>
-      <w:proofErr w:type="spellEnd"/>
-      <w:r>
-        <w:t xml:space="preserve"> = ________________</w:t>
-      </w:r>
-      <w:r>
-        <w:tab/>
-      </w:r>
-      <w:r>
-        <w:tab/>
-      </w:r>
-      <w:proofErr w:type="spellStart"/>
-      <w:r>
-        <w:t>played_PokemonGo</w:t>
-      </w:r>
-      <w:proofErr w:type="spellEnd"/>
-      <w:r>
-        <w:t xml:space="preserve"> = ________________</w:t>
+    </w:p>
+    <w:p/>
+    <w:p>
+      <w:r>
+        <w:t>birth_month = ________________</w:t>
+      </w:r>
+      <w:r>
+        <w:tab/>
+      </w:r>
+      <w:r>
+        <w:tab/>
+      </w:r>
+      <w:r>
+        <w:tab/>
+        <w:t>grad_student = ________________</w:t>
+      </w:r>
+    </w:p>
+    <w:p/>
+    <w:p>
+      <w:r>
+        <w:t>number_siblings = ________________</w:t>
+      </w:r>
+      <w:r>
+        <w:tab/>
+      </w:r>
+      <w:r>
+        <w:tab/>
+        <w:t>played_PokemonGo = ________________</w:t>
       </w:r>
     </w:p>
     <w:p/>
@@ -254,27 +209,14 @@
       </w:r>
     </w:p>
     <w:p>
-      <w:proofErr w:type="spellStart"/>
-      <w:r>
-        <w:t>dogs_owned</w:t>
-      </w:r>
-      <w:proofErr w:type="spellEnd"/>
-      <w:r>
-        <w:t xml:space="preserve">   &gt;   </w:t>
+      <w:r>
+        <w:t xml:space="preserve">dogs_owned   &gt;   </w:t>
       </w:r>
       <w:r>
         <w:t>1</w:t>
       </w:r>
       <w:r>
-        <w:t xml:space="preserve">     and     </w:t>
-      </w:r>
-      <w:proofErr w:type="spellStart"/>
-      <w:r>
-        <w:t>cats_owned</w:t>
-      </w:r>
-      <w:proofErr w:type="spellEnd"/>
-      <w:r>
-        <w:t xml:space="preserve">   &lt;   </w:t>
+        <w:t xml:space="preserve">     and     cats_owned   &lt;   </w:t>
       </w:r>
       <w:r>
         <w:t>1</w:t>
@@ -287,14 +229,7 @@
       </w:r>
       <w:r>
         <w:tab/>
-      </w:r>
-      <w:proofErr w:type="spellStart"/>
-      <w:r>
-        <w:t>birth_month</w:t>
-      </w:r>
-      <w:proofErr w:type="spellEnd"/>
-      <w:r>
-        <w:t xml:space="preserve">   ==   May</w:t>
+        <w:t>birth_month   ==   May</w:t>
       </w:r>
     </w:p>
     <w:p/>
@@ -304,35 +239,21 @@
       </w:r>
     </w:p>
     <w:p>
-      <w:proofErr w:type="spellStart"/>
-      <w:r>
-        <w:t>dogs_owned</w:t>
-      </w:r>
-      <w:proofErr w:type="spellEnd"/>
-      <w:r>
-        <w:t xml:space="preserve">   &gt;   2     or    </w:t>
-      </w:r>
-      <w:proofErr w:type="spellStart"/>
-      <w:r>
-        <w:t>cats_owned</w:t>
-      </w:r>
-      <w:proofErr w:type="spellEnd"/>
-      <w:r>
-        <w:t xml:space="preserve">   &lt;   1   </w:t>
-      </w:r>
-      <w:r>
-        <w:tab/>
-      </w:r>
-      <w:r>
-        <w:tab/>
-      </w:r>
-      <w:proofErr w:type="spellStart"/>
-      <w:r>
-        <w:t>birth_month</w:t>
-      </w:r>
-      <w:proofErr w:type="spellEnd"/>
-      <w:r>
-        <w:t xml:space="preserve">   ==   June</w:t>
+      <w:r>
+        <w:t xml:space="preserve">dogs_owned   &gt;   2     or    cats_owned   </w:t>
+      </w:r>
+      <w:r>
+        <w:t>&gt;</w:t>
+      </w:r>
+      <w:r>
+        <w:t xml:space="preserve">   1   </w:t>
+      </w:r>
+      <w:r>
+        <w:tab/>
+      </w:r>
+      <w:r>
+        <w:tab/>
+        <w:t>birth_month   ==   June</w:t>
       </w:r>
     </w:p>
     <w:p/>

</xml_diff>